<commit_message>
Report finished. converted  to pdf
</commit_message>
<xml_diff>
--- a/Report.docx
+++ b/Report.docx
@@ -386,7 +386,23 @@
           <w:sz w:val="24"/>
           <w:szCs w:val="24"/>
         </w:rPr>
-        <w:t xml:space="preserve">Firstly, Dc motor speed </w:t>
+        <w:t xml:space="preserve">Firstly, </w:t>
+      </w:r>
+      <w:r>
+        <w:rPr>
+          <w:rFonts w:ascii="Times New Roman" w:hAnsi="Times New Roman" w:cs="Times New Roman"/>
+          <w:sz w:val="24"/>
+          <w:szCs w:val="24"/>
+        </w:rPr>
+        <w:t xml:space="preserve">speed of </w:t>
+      </w:r>
+      <w:r>
+        <w:rPr>
+          <w:rFonts w:ascii="Times New Roman" w:hAnsi="Times New Roman" w:cs="Times New Roman"/>
+          <w:sz w:val="24"/>
+          <w:szCs w:val="24"/>
+        </w:rPr>
+        <w:t xml:space="preserve">Dc motor </w:t>
       </w:r>
       <w:r>
         <w:rPr>
@@ -509,6 +525,347 @@
     </w:p>
     <w:p>
       <w:pPr>
+        <w:ind w:firstLine="708"/>
+        <w:jc w:val="both"/>
+        <w:rPr>
+          <w:rFonts w:ascii="Times New Roman" w:hAnsi="Times New Roman" w:cs="Times New Roman"/>
+          <w:sz w:val="24"/>
+          <w:szCs w:val="24"/>
+        </w:rPr>
+      </w:pPr>
+    </w:p>
+    <w:p>
+      <w:pPr>
+        <w:ind w:firstLine="708"/>
+        <w:jc w:val="both"/>
+        <w:rPr>
+          <w:rFonts w:ascii="Times New Roman" w:hAnsi="Times New Roman" w:cs="Times New Roman"/>
+          <w:sz w:val="24"/>
+          <w:szCs w:val="24"/>
+        </w:rPr>
+      </w:pPr>
+    </w:p>
+    <w:p>
+      <w:pPr>
+        <w:ind w:firstLine="708"/>
+        <w:jc w:val="both"/>
+        <w:rPr>
+          <w:rFonts w:ascii="Times New Roman" w:hAnsi="Times New Roman" w:cs="Times New Roman"/>
+          <w:sz w:val="24"/>
+          <w:szCs w:val="24"/>
+        </w:rPr>
+      </w:pPr>
+    </w:p>
+    <w:p>
+      <w:pPr>
+        <w:ind w:firstLine="708"/>
+        <w:jc w:val="both"/>
+        <w:rPr>
+          <w:rFonts w:ascii="Times New Roman" w:hAnsi="Times New Roman" w:cs="Times New Roman"/>
+          <w:sz w:val="24"/>
+          <w:szCs w:val="24"/>
+        </w:rPr>
+      </w:pPr>
+    </w:p>
+    <w:p>
+      <w:pPr>
+        <w:ind w:firstLine="708"/>
+        <w:jc w:val="both"/>
+        <w:rPr>
+          <w:rFonts w:ascii="Times New Roman" w:hAnsi="Times New Roman" w:cs="Times New Roman"/>
+          <w:sz w:val="24"/>
+          <w:szCs w:val="24"/>
+        </w:rPr>
+      </w:pPr>
+    </w:p>
+    <w:p>
+      <w:pPr>
+        <w:ind w:firstLine="708"/>
+        <w:jc w:val="both"/>
+        <w:rPr>
+          <w:rFonts w:ascii="Times New Roman" w:hAnsi="Times New Roman" w:cs="Times New Roman"/>
+          <w:sz w:val="24"/>
+          <w:szCs w:val="24"/>
+        </w:rPr>
+      </w:pPr>
+    </w:p>
+    <w:p>
+      <w:pPr>
+        <w:ind w:firstLine="708"/>
+        <w:jc w:val="both"/>
+        <w:rPr>
+          <w:rFonts w:ascii="Times New Roman" w:hAnsi="Times New Roman" w:cs="Times New Roman"/>
+          <w:sz w:val="24"/>
+          <w:szCs w:val="24"/>
+        </w:rPr>
+      </w:pPr>
+    </w:p>
+    <w:p>
+      <w:pPr>
+        <w:ind w:firstLine="708"/>
+        <w:jc w:val="both"/>
+        <w:rPr>
+          <w:rFonts w:ascii="Times New Roman" w:hAnsi="Times New Roman" w:cs="Times New Roman"/>
+          <w:sz w:val="24"/>
+          <w:szCs w:val="24"/>
+        </w:rPr>
+      </w:pPr>
+    </w:p>
+    <w:p>
+      <w:pPr>
+        <w:ind w:firstLine="708"/>
+        <w:jc w:val="both"/>
+        <w:rPr>
+          <w:rFonts w:ascii="Times New Roman" w:hAnsi="Times New Roman" w:cs="Times New Roman"/>
+          <w:sz w:val="24"/>
+          <w:szCs w:val="24"/>
+        </w:rPr>
+      </w:pPr>
+    </w:p>
+    <w:p>
+      <w:pPr>
+        <w:ind w:firstLine="708"/>
+        <w:jc w:val="both"/>
+        <w:rPr>
+          <w:rFonts w:ascii="Times New Roman" w:hAnsi="Times New Roman" w:cs="Times New Roman"/>
+          <w:sz w:val="24"/>
+          <w:szCs w:val="24"/>
+        </w:rPr>
+      </w:pPr>
+    </w:p>
+    <w:p>
+      <w:pPr>
+        <w:ind w:firstLine="708"/>
+        <w:jc w:val="both"/>
+        <w:rPr>
+          <w:rFonts w:ascii="Times New Roman" w:hAnsi="Times New Roman" w:cs="Times New Roman"/>
+          <w:sz w:val="24"/>
+          <w:szCs w:val="24"/>
+        </w:rPr>
+      </w:pPr>
+    </w:p>
+    <w:p>
+      <w:pPr>
+        <w:ind w:firstLine="708"/>
+        <w:jc w:val="both"/>
+        <w:rPr>
+          <w:rFonts w:ascii="Times New Roman" w:hAnsi="Times New Roman" w:cs="Times New Roman"/>
+          <w:sz w:val="24"/>
+          <w:szCs w:val="24"/>
+        </w:rPr>
+      </w:pPr>
+    </w:p>
+    <w:p>
+      <w:pPr>
+        <w:ind w:firstLine="708"/>
+        <w:jc w:val="both"/>
+        <w:rPr>
+          <w:rFonts w:ascii="Times New Roman" w:hAnsi="Times New Roman" w:cs="Times New Roman"/>
+          <w:sz w:val="24"/>
+          <w:szCs w:val="24"/>
+        </w:rPr>
+      </w:pPr>
+    </w:p>
+    <w:p>
+      <w:pPr>
+        <w:ind w:firstLine="708"/>
+        <w:jc w:val="both"/>
+        <w:rPr>
+          <w:rFonts w:ascii="Times New Roman" w:hAnsi="Times New Roman" w:cs="Times New Roman"/>
+          <w:sz w:val="24"/>
+          <w:szCs w:val="24"/>
+        </w:rPr>
+      </w:pPr>
+    </w:p>
+    <w:p>
+      <w:pPr>
+        <w:ind w:firstLine="708"/>
+        <w:jc w:val="both"/>
+        <w:rPr>
+          <w:rFonts w:ascii="Times New Roman" w:hAnsi="Times New Roman" w:cs="Times New Roman"/>
+          <w:sz w:val="24"/>
+          <w:szCs w:val="24"/>
+        </w:rPr>
+      </w:pPr>
+    </w:p>
+    <w:p>
+      <w:pPr>
+        <w:ind w:firstLine="708"/>
+        <w:jc w:val="both"/>
+        <w:rPr>
+          <w:rFonts w:ascii="Times New Roman" w:hAnsi="Times New Roman" w:cs="Times New Roman"/>
+          <w:sz w:val="24"/>
+          <w:szCs w:val="24"/>
+        </w:rPr>
+      </w:pPr>
+    </w:p>
+    <w:p>
+      <w:pPr>
+        <w:ind w:firstLine="708"/>
+        <w:jc w:val="both"/>
+        <w:rPr>
+          <w:rFonts w:ascii="Times New Roman" w:hAnsi="Times New Roman" w:cs="Times New Roman"/>
+          <w:sz w:val="24"/>
+          <w:szCs w:val="24"/>
+        </w:rPr>
+      </w:pPr>
+    </w:p>
+    <w:p>
+      <w:pPr>
+        <w:ind w:firstLine="708"/>
+        <w:jc w:val="both"/>
+        <w:rPr>
+          <w:rFonts w:ascii="Times New Roman" w:hAnsi="Times New Roman" w:cs="Times New Roman"/>
+          <w:sz w:val="24"/>
+          <w:szCs w:val="24"/>
+        </w:rPr>
+      </w:pPr>
+    </w:p>
+    <w:p>
+      <w:pPr>
+        <w:ind w:firstLine="708"/>
+        <w:jc w:val="both"/>
+        <w:rPr>
+          <w:rFonts w:ascii="Times New Roman" w:hAnsi="Times New Roman" w:cs="Times New Roman"/>
+          <w:sz w:val="24"/>
+          <w:szCs w:val="24"/>
+        </w:rPr>
+      </w:pPr>
+    </w:p>
+    <w:p>
+      <w:pPr>
+        <w:ind w:firstLine="708"/>
+        <w:jc w:val="both"/>
+        <w:rPr>
+          <w:rFonts w:ascii="Times New Roman" w:hAnsi="Times New Roman" w:cs="Times New Roman"/>
+          <w:sz w:val="24"/>
+          <w:szCs w:val="24"/>
+        </w:rPr>
+      </w:pPr>
+    </w:p>
+    <w:p>
+      <w:pPr>
+        <w:ind w:firstLine="708"/>
+        <w:jc w:val="both"/>
+        <w:rPr>
+          <w:rFonts w:ascii="Times New Roman" w:hAnsi="Times New Roman" w:cs="Times New Roman"/>
+          <w:sz w:val="24"/>
+          <w:szCs w:val="24"/>
+        </w:rPr>
+      </w:pPr>
+    </w:p>
+    <w:p>
+      <w:pPr>
+        <w:ind w:firstLine="708"/>
+        <w:jc w:val="both"/>
+        <w:rPr>
+          <w:rFonts w:ascii="Times New Roman" w:hAnsi="Times New Roman" w:cs="Times New Roman"/>
+          <w:sz w:val="24"/>
+          <w:szCs w:val="24"/>
+        </w:rPr>
+      </w:pPr>
+    </w:p>
+    <w:p>
+      <w:pPr>
+        <w:ind w:firstLine="708"/>
+        <w:jc w:val="both"/>
+        <w:rPr>
+          <w:rFonts w:ascii="Times New Roman" w:hAnsi="Times New Roman" w:cs="Times New Roman"/>
+          <w:sz w:val="24"/>
+          <w:szCs w:val="24"/>
+        </w:rPr>
+      </w:pPr>
+    </w:p>
+    <w:p>
+      <w:pPr>
+        <w:ind w:firstLine="708"/>
+        <w:jc w:val="both"/>
+        <w:rPr>
+          <w:rFonts w:ascii="Times New Roman" w:hAnsi="Times New Roman" w:cs="Times New Roman"/>
+          <w:sz w:val="24"/>
+          <w:szCs w:val="24"/>
+        </w:rPr>
+      </w:pPr>
+    </w:p>
+    <w:p>
+      <w:pPr>
+        <w:ind w:firstLine="708"/>
+        <w:jc w:val="both"/>
+        <w:rPr>
+          <w:rFonts w:ascii="Times New Roman" w:hAnsi="Times New Roman" w:cs="Times New Roman"/>
+          <w:sz w:val="24"/>
+          <w:szCs w:val="24"/>
+        </w:rPr>
+      </w:pPr>
+    </w:p>
+    <w:p>
+      <w:pPr>
+        <w:ind w:firstLine="708"/>
+        <w:jc w:val="both"/>
+        <w:rPr>
+          <w:rFonts w:ascii="Times New Roman" w:hAnsi="Times New Roman" w:cs="Times New Roman"/>
+          <w:sz w:val="24"/>
+          <w:szCs w:val="24"/>
+        </w:rPr>
+      </w:pPr>
+    </w:p>
+    <w:p>
+      <w:pPr>
+        <w:ind w:firstLine="708"/>
+        <w:jc w:val="both"/>
+        <w:rPr>
+          <w:rFonts w:ascii="Times New Roman" w:hAnsi="Times New Roman" w:cs="Times New Roman"/>
+          <w:sz w:val="24"/>
+          <w:szCs w:val="24"/>
+        </w:rPr>
+      </w:pPr>
+    </w:p>
+    <w:p>
+      <w:pPr>
+        <w:ind w:firstLine="708"/>
+        <w:jc w:val="both"/>
+        <w:rPr>
+          <w:rFonts w:ascii="Times New Roman" w:hAnsi="Times New Roman" w:cs="Times New Roman"/>
+          <w:sz w:val="24"/>
+          <w:szCs w:val="24"/>
+        </w:rPr>
+      </w:pPr>
+    </w:p>
+    <w:p>
+      <w:pPr>
+        <w:ind w:firstLine="708"/>
+        <w:jc w:val="both"/>
+        <w:rPr>
+          <w:rFonts w:ascii="Times New Roman" w:hAnsi="Times New Roman" w:cs="Times New Roman"/>
+          <w:sz w:val="24"/>
+          <w:szCs w:val="24"/>
+        </w:rPr>
+      </w:pPr>
+    </w:p>
+    <w:p>
+      <w:pPr>
+        <w:ind w:firstLine="708"/>
+        <w:jc w:val="both"/>
+        <w:rPr>
+          <w:rFonts w:ascii="Times New Roman" w:hAnsi="Times New Roman" w:cs="Times New Roman"/>
+          <w:sz w:val="24"/>
+          <w:szCs w:val="24"/>
+        </w:rPr>
+      </w:pPr>
+    </w:p>
+    <w:p>
+      <w:pPr>
+        <w:ind w:firstLine="708"/>
+        <w:jc w:val="both"/>
+        <w:rPr>
+          <w:rFonts w:ascii="Times New Roman" w:hAnsi="Times New Roman" w:cs="Times New Roman"/>
+          <w:sz w:val="24"/>
+          <w:szCs w:val="24"/>
+        </w:rPr>
+      </w:pPr>
+    </w:p>
+    <w:p>
+      <w:pPr>
         <w:jc w:val="both"/>
         <w:rPr>
           <w:rFonts w:ascii="Times New Roman" w:hAnsi="Times New Roman" w:cs="Times New Roman"/>
@@ -528,6 +885,7 @@
         <w:rPr>
           <w:rFonts w:ascii="Times New Roman" w:hAnsi="Times New Roman" w:cs="Times New Roman"/>
         </w:rPr>
+        <w:lastRenderedPageBreak/>
         <w:t xml:space="preserve">Question-1) </w:t>
       </w:r>
     </w:p>
@@ -842,7 +1200,13 @@
         <w:ind w:firstLine="708"/>
       </w:pPr>
       <w:r>
-        <w:t>Dc motor can be controlled by armature or field. The motor is controlled by armature control because the motor is permanent magnet and no field control.  Speed of the motor is related to back-emf of the motor. However, we do not control directly the back-emf.</w:t>
+        <w:t>Dc motor can be controlled by armature or field</w:t>
+      </w:r>
+      <w:r>
+        <w:t xml:space="preserve"> control system</w:t>
+      </w:r>
+      <w:r>
+        <w:t>. The motor is controlled by armature control because the motor is permanent magnet and no field control.  Speed of the motor is related to back-emf of the motor. However, we do not control directly the back-emf.</w:t>
       </w:r>
       <w:r>
         <w:t xml:space="preserve"> Thus, we control the terminal voltage to control speed of the motor.   The speed control can be closed loop to ensure that the motor speed converges the desired speed.  The closed loop is created by directly switch on-off algorithm or combinations of ‘PID’ controller.</w:t>
@@ -869,8 +1233,13 @@
         <w:ind w:firstLine="708"/>
       </w:pPr>
       <w:r>
-        <w:lastRenderedPageBreak/>
-        <w:t>CONROLLING:</w:t>
+        <w:t>CONROL</w:t>
+      </w:r>
+      <w:r>
+        <w:t xml:space="preserve"> SYSTEM</w:t>
+      </w:r>
+      <w:r>
+        <w:t>:</w:t>
       </w:r>
     </w:p>
     <w:p>
@@ -1189,35 +1558,35 @@
           <w:sz w:val="24"/>
           <w:szCs w:val="24"/>
         </w:rPr>
+        <w:t xml:space="preserve">The AC-DC converter and DC motor controlling system are illustrated at Figure 1.  The PI controller is illustrated at Figure 2. PI controller has a saturation block because the firing angle is </w:t>
+      </w:r>
+      <w:r>
+        <w:rPr>
+          <w:rFonts w:ascii="Times New Roman" w:hAnsi="Times New Roman" w:cs="Times New Roman"/>
+          <w:color w:val="000000" w:themeColor="text1"/>
+          <w:sz w:val="24"/>
+          <w:szCs w:val="24"/>
+        </w:rPr>
+        <w:t>restricted between 0 and 180 degree.</w:t>
+      </w:r>
+    </w:p>
+    <w:p>
+      <w:pPr>
+        <w:jc w:val="both"/>
+        <w:rPr>
+          <w:rFonts w:ascii="Times New Roman" w:hAnsi="Times New Roman" w:cs="Times New Roman"/>
+          <w:color w:val="000000" w:themeColor="text1"/>
+          <w:sz w:val="24"/>
+          <w:szCs w:val="24"/>
+        </w:rPr>
+      </w:pPr>
+    </w:p>
+    <w:p>
+      <w:pPr>
+        <w:pStyle w:val="Balk2"/>
+      </w:pPr>
+      <w:r>
         <w:lastRenderedPageBreak/>
-        <w:t xml:space="preserve">The AC-DC converter and DC motor controlling system are illustrated at Figure 1.  The PI controller is illustrated at Figure 2. PI controller has a saturation block because the firing angle is </w:t>
-      </w:r>
-      <w:r>
-        <w:rPr>
-          <w:rFonts w:ascii="Times New Roman" w:hAnsi="Times New Roman" w:cs="Times New Roman"/>
-          <w:color w:val="000000" w:themeColor="text1"/>
-          <w:sz w:val="24"/>
-          <w:szCs w:val="24"/>
-        </w:rPr>
-        <w:t>restricted between 0 and 180 degree.</w:t>
-      </w:r>
-    </w:p>
-    <w:p>
-      <w:pPr>
-        <w:jc w:val="both"/>
-        <w:rPr>
-          <w:rFonts w:ascii="Times New Roman" w:hAnsi="Times New Roman" w:cs="Times New Roman"/>
-          <w:color w:val="000000" w:themeColor="text1"/>
-          <w:sz w:val="24"/>
-          <w:szCs w:val="24"/>
-        </w:rPr>
-      </w:pPr>
-    </w:p>
-    <w:p>
-      <w:pPr>
-        <w:pStyle w:val="Balk2"/>
-      </w:pPr>
-      <w:r>
         <w:t>SIMULATION RESULTS:</w:t>
       </w:r>
     </w:p>
@@ -1334,7 +1703,6 @@
         </w:rPr>
         <w:t xml:space="preserve">If there was no restriction, overshoot could be observed. For the, 150 rad/sec to 75/rad sec transitions are much smoother than initial because the inertia of the motor was </w:t>
       </w:r>
-      <w:proofErr w:type="gramStart"/>
       <w:r>
         <w:rPr>
           <w:rFonts w:ascii="Times New Roman" w:hAnsi="Times New Roman" w:cs="Times New Roman"/>
@@ -1342,9 +1710,8 @@
           <w:sz w:val="24"/>
           <w:szCs w:val="24"/>
         </w:rPr>
-        <w:t>overcame</w:t>
-      </w:r>
-      <w:proofErr w:type="gramEnd"/>
+        <w:t>overcoming</w:t>
+      </w:r>
       <w:r>
         <w:rPr>
           <w:rFonts w:ascii="Times New Roman" w:hAnsi="Times New Roman" w:cs="Times New Roman"/>
@@ -1530,6 +1897,7 @@
         <w:rPr>
           <w:rFonts w:ascii="Times New Roman" w:hAnsi="Times New Roman" w:cs="Times New Roman"/>
         </w:rPr>
+        <w:lastRenderedPageBreak/>
         <w:t xml:space="preserve">Question-2) </w:t>
       </w:r>
     </w:p>
@@ -1591,6 +1959,28 @@
     </w:p>
     <w:p>
       <w:pPr>
+        <w:jc w:val="both"/>
+        <w:rPr>
+          <w:rFonts w:ascii="Times New Roman" w:hAnsi="Times New Roman" w:cs="Times New Roman"/>
+          <w:color w:val="000000" w:themeColor="text1"/>
+          <w:sz w:val="24"/>
+          <w:szCs w:val="24"/>
+        </w:rPr>
+      </w:pPr>
+    </w:p>
+    <w:p>
+      <w:pPr>
+        <w:jc w:val="both"/>
+        <w:rPr>
+          <w:rFonts w:ascii="Times New Roman" w:hAnsi="Times New Roman" w:cs="Times New Roman"/>
+          <w:color w:val="000000" w:themeColor="text1"/>
+          <w:sz w:val="24"/>
+          <w:szCs w:val="24"/>
+        </w:rPr>
+      </w:pPr>
+    </w:p>
+    <w:p>
+      <w:pPr>
         <w:pStyle w:val="Balk1"/>
         <w:rPr>
           <w:rFonts w:ascii="Times New Roman" w:hAnsi="Times New Roman" w:cs="Times New Roman"/>
@@ -1623,14 +2013,12 @@
         </w:rPr>
         <w:t xml:space="preserve">A boost converter is step-up converter that increases the voltage </w:t>
       </w:r>
-      <w:proofErr w:type="gramStart"/>
-      <w:r>
-        <w:rPr>
-          <w:rFonts w:ascii="Times New Roman" w:hAnsi="Times New Roman" w:cs="Times New Roman"/>
-        </w:rPr>
-        <w:t>( while</w:t>
-      </w:r>
-      <w:proofErr w:type="gramEnd"/>
+      <w:r>
+        <w:rPr>
+          <w:rFonts w:ascii="Times New Roman" w:hAnsi="Times New Roman" w:cs="Times New Roman"/>
+        </w:rPr>
+        <w:t>(while</w:t>
+      </w:r>
       <w:r>
         <w:rPr>
           <w:rFonts w:ascii="Times New Roman" w:hAnsi="Times New Roman" w:cs="Times New Roman"/>
@@ -1827,29 +2215,27 @@
         <w:rPr>
           <w:rFonts w:ascii="Times New Roman" w:hAnsi="Times New Roman" w:cs="Times New Roman"/>
         </w:rPr>
-        <w:t xml:space="preserve"> and it is called synchronous boost converter. Diode on resistance is bigger than </w:t>
+        <w:t xml:space="preserve"> and it is called synchronous boost converter. Diode on resistance is bigger than on resistance</w:t>
+      </w:r>
+      <w:r>
+        <w:rPr>
+          <w:rFonts w:ascii="Times New Roman" w:hAnsi="Times New Roman" w:cs="Times New Roman"/>
+        </w:rPr>
+        <w:t xml:space="preserve"> of </w:t>
       </w:r>
       <w:proofErr w:type="spellStart"/>
-      <w:proofErr w:type="gramStart"/>
-      <w:r>
-        <w:rPr>
-          <w:rFonts w:ascii="Times New Roman" w:hAnsi="Times New Roman" w:cs="Times New Roman"/>
-        </w:rPr>
-        <w:t>mosfets</w:t>
+      <w:r>
+        <w:rPr>
+          <w:rFonts w:ascii="Times New Roman" w:hAnsi="Times New Roman" w:cs="Times New Roman"/>
+        </w:rPr>
+        <w:t>Mosfets</w:t>
       </w:r>
       <w:proofErr w:type="spellEnd"/>
       <w:r>
         <w:rPr>
           <w:rFonts w:ascii="Times New Roman" w:hAnsi="Times New Roman" w:cs="Times New Roman"/>
         </w:rPr>
-        <w:t xml:space="preserve">  on</w:t>
-      </w:r>
-      <w:proofErr w:type="gramEnd"/>
-      <w:r>
-        <w:rPr>
-          <w:rFonts w:ascii="Times New Roman" w:hAnsi="Times New Roman" w:cs="Times New Roman"/>
-        </w:rPr>
-        <w:t xml:space="preserve"> resistance in general. Thus, the synchronous boost converter is more efficient. </w:t>
+        <w:t xml:space="preserve"> in general. Thus, the synchronous boost converter is more efficient. </w:t>
       </w:r>
     </w:p>
     <w:p>
@@ -2017,20 +2403,25 @@
         </w:rPr>
         <w:t xml:space="preserve">The Power Designer gives some selection about design consideration.  I chose the ‘high efficiency’ design because the efficiency affects the other parameters indirectly. For </w:t>
       </w:r>
-      <w:proofErr w:type="gramStart"/>
-      <w:r>
-        <w:rPr>
-          <w:rFonts w:ascii="Times New Roman" w:hAnsi="Times New Roman" w:cs="Times New Roman"/>
-        </w:rPr>
-        <w:t>example,  power</w:t>
-      </w:r>
-      <w:proofErr w:type="gramEnd"/>
+      <w:r>
+        <w:rPr>
+          <w:rFonts w:ascii="Times New Roman" w:hAnsi="Times New Roman" w:cs="Times New Roman"/>
+        </w:rPr>
+        <w:t>example, power</w:t>
+      </w:r>
       <w:r>
         <w:rPr>
           <w:rFonts w:ascii="Times New Roman" w:hAnsi="Times New Roman" w:cs="Times New Roman"/>
         </w:rPr>
         <w:t xml:space="preserve"> loss is determined by efficiency and it affects thermal cooling.</w:t>
       </w:r>
+    </w:p>
+    <w:p>
+      <w:pPr>
+        <w:rPr>
+          <w:rFonts w:ascii="Times New Roman" w:hAnsi="Times New Roman" w:cs="Times New Roman"/>
+        </w:rPr>
+      </w:pPr>
     </w:p>
     <w:p>
       <w:pPr>
@@ -2422,11 +2813,20 @@
           <w:shd w:val="clear" w:color="auto" w:fill="FFFFFF"/>
         </w:rPr>
       </w:pPr>
-      <w:r>
+    </w:p>
+    <w:p>
+      <w:pPr>
         <w:rPr>
           <w:rFonts w:ascii="Times New Roman" w:hAnsi="Times New Roman" w:cs="Times New Roman"/>
           <w:shd w:val="clear" w:color="auto" w:fill="FFFFFF"/>
         </w:rPr>
+      </w:pPr>
+      <w:r>
+        <w:rPr>
+          <w:rFonts w:ascii="Times New Roman" w:hAnsi="Times New Roman" w:cs="Times New Roman"/>
+          <w:shd w:val="clear" w:color="auto" w:fill="FFFFFF"/>
+        </w:rPr>
+        <w:lastRenderedPageBreak/>
         <w:t xml:space="preserve">My design is based on high efficiency, low-power dissipation and </w:t>
       </w:r>
       <w:proofErr w:type="gramStart"/>
@@ -3160,7 +3560,6 @@
                 <w:color w:val="24292E"/>
                 <w:lang w:val="tr-TR" w:eastAsia="tr-TR"/>
               </w:rPr>
-              <w:lastRenderedPageBreak/>
               <w:t>Output</w:t>
             </w:r>
             <w:proofErr w:type="spellEnd"/>
@@ -6092,7 +6491,6 @@
       <w:r>
         <w:rPr>
           <w:rFonts w:ascii="Times New Roman" w:hAnsi="Times New Roman" w:cs="Times New Roman"/>
-          <w:highlight w:val="yellow"/>
         </w:rPr>
         <w:t xml:space="preserve">For the transient of the load, the output voltage was increasing to 12 volt </w:t>
       </w:r>
@@ -6100,7 +6498,6 @@
       <w:r>
         <w:rPr>
           <w:rFonts w:ascii="Times New Roman" w:hAnsi="Times New Roman" w:cs="Times New Roman"/>
-          <w:highlight w:val="yellow"/>
         </w:rPr>
         <w:t>fastly</w:t>
       </w:r>
@@ -6108,7 +6505,6 @@
       <w:r>
         <w:rPr>
           <w:rFonts w:ascii="Times New Roman" w:hAnsi="Times New Roman" w:cs="Times New Roman"/>
-          <w:highlight w:val="yellow"/>
         </w:rPr>
         <w:t xml:space="preserve"> and swings. The load current is smaller for the transient </w:t>
       </w:r>
@@ -6117,7 +6513,6 @@
       <w:r>
         <w:rPr>
           <w:rFonts w:ascii="Times New Roman" w:hAnsi="Times New Roman" w:cs="Times New Roman"/>
-          <w:highlight w:val="yellow"/>
         </w:rPr>
         <w:t>time</w:t>
       </w:r>
@@ -6139,7 +6534,7 @@
         <w:rPr>
           <w:rFonts w:ascii="Times New Roman" w:hAnsi="Times New Roman" w:cs="Times New Roman"/>
         </w:rPr>
-        <w:t xml:space="preserve"> </w:t>
+        <w:t>. However, transition time is small, it passes the steady-state 1 msec.</w:t>
       </w:r>
     </w:p>
     <w:p>
@@ -6296,6 +6691,263 @@
           <w:szCs w:val="24"/>
         </w:rPr>
       </w:pPr>
+    </w:p>
+    <w:p>
+      <w:pPr>
+        <w:jc w:val="both"/>
+        <w:rPr>
+          <w:rFonts w:ascii="Times New Roman" w:hAnsi="Times New Roman" w:cs="Times New Roman"/>
+          <w:color w:val="000000" w:themeColor="text1"/>
+          <w:sz w:val="24"/>
+          <w:szCs w:val="24"/>
+        </w:rPr>
+      </w:pPr>
+    </w:p>
+    <w:p>
+      <w:pPr>
+        <w:jc w:val="both"/>
+        <w:rPr>
+          <w:rFonts w:ascii="Times New Roman" w:hAnsi="Times New Roman" w:cs="Times New Roman"/>
+          <w:color w:val="000000" w:themeColor="text1"/>
+          <w:sz w:val="24"/>
+          <w:szCs w:val="24"/>
+        </w:rPr>
+      </w:pPr>
+    </w:p>
+    <w:p>
+      <w:pPr>
+        <w:jc w:val="both"/>
+        <w:rPr>
+          <w:rFonts w:ascii="Times New Roman" w:hAnsi="Times New Roman" w:cs="Times New Roman"/>
+          <w:color w:val="000000" w:themeColor="text1"/>
+          <w:sz w:val="24"/>
+          <w:szCs w:val="24"/>
+        </w:rPr>
+      </w:pPr>
+    </w:p>
+    <w:p>
+      <w:pPr>
+        <w:jc w:val="both"/>
+        <w:rPr>
+          <w:rFonts w:ascii="Times New Roman" w:hAnsi="Times New Roman" w:cs="Times New Roman"/>
+          <w:color w:val="000000" w:themeColor="text1"/>
+          <w:sz w:val="24"/>
+          <w:szCs w:val="24"/>
+        </w:rPr>
+      </w:pPr>
+    </w:p>
+    <w:p>
+      <w:pPr>
+        <w:jc w:val="both"/>
+        <w:rPr>
+          <w:rFonts w:ascii="Times New Roman" w:hAnsi="Times New Roman" w:cs="Times New Roman"/>
+          <w:color w:val="000000" w:themeColor="text1"/>
+          <w:sz w:val="24"/>
+          <w:szCs w:val="24"/>
+        </w:rPr>
+      </w:pPr>
+    </w:p>
+    <w:p>
+      <w:pPr>
+        <w:jc w:val="both"/>
+        <w:rPr>
+          <w:rFonts w:ascii="Times New Roman" w:hAnsi="Times New Roman" w:cs="Times New Roman"/>
+          <w:color w:val="000000" w:themeColor="text1"/>
+          <w:sz w:val="24"/>
+          <w:szCs w:val="24"/>
+        </w:rPr>
+      </w:pPr>
+    </w:p>
+    <w:p>
+      <w:pPr>
+        <w:jc w:val="both"/>
+        <w:rPr>
+          <w:rFonts w:ascii="Times New Roman" w:hAnsi="Times New Roman" w:cs="Times New Roman"/>
+          <w:color w:val="000000" w:themeColor="text1"/>
+          <w:sz w:val="24"/>
+          <w:szCs w:val="24"/>
+        </w:rPr>
+      </w:pPr>
+    </w:p>
+    <w:p>
+      <w:pPr>
+        <w:jc w:val="both"/>
+        <w:rPr>
+          <w:rFonts w:ascii="Times New Roman" w:hAnsi="Times New Roman" w:cs="Times New Roman"/>
+          <w:color w:val="000000" w:themeColor="text1"/>
+          <w:sz w:val="24"/>
+          <w:szCs w:val="24"/>
+        </w:rPr>
+      </w:pPr>
+    </w:p>
+    <w:p>
+      <w:pPr>
+        <w:jc w:val="both"/>
+        <w:rPr>
+          <w:rFonts w:ascii="Times New Roman" w:hAnsi="Times New Roman" w:cs="Times New Roman"/>
+          <w:color w:val="000000" w:themeColor="text1"/>
+          <w:sz w:val="24"/>
+          <w:szCs w:val="24"/>
+        </w:rPr>
+      </w:pPr>
+    </w:p>
+    <w:p>
+      <w:pPr>
+        <w:jc w:val="both"/>
+        <w:rPr>
+          <w:rFonts w:ascii="Times New Roman" w:hAnsi="Times New Roman" w:cs="Times New Roman"/>
+          <w:color w:val="000000" w:themeColor="text1"/>
+          <w:sz w:val="24"/>
+          <w:szCs w:val="24"/>
+        </w:rPr>
+      </w:pPr>
+    </w:p>
+    <w:p>
+      <w:pPr>
+        <w:jc w:val="both"/>
+        <w:rPr>
+          <w:rFonts w:ascii="Times New Roman" w:hAnsi="Times New Roman" w:cs="Times New Roman"/>
+          <w:color w:val="000000" w:themeColor="text1"/>
+          <w:sz w:val="24"/>
+          <w:szCs w:val="24"/>
+        </w:rPr>
+      </w:pPr>
+    </w:p>
+    <w:p>
+      <w:pPr>
+        <w:jc w:val="both"/>
+        <w:rPr>
+          <w:rFonts w:ascii="Times New Roman" w:hAnsi="Times New Roman" w:cs="Times New Roman"/>
+          <w:color w:val="000000" w:themeColor="text1"/>
+          <w:sz w:val="24"/>
+          <w:szCs w:val="24"/>
+        </w:rPr>
+      </w:pPr>
+    </w:p>
+    <w:p>
+      <w:pPr>
+        <w:jc w:val="both"/>
+        <w:rPr>
+          <w:rFonts w:ascii="Times New Roman" w:hAnsi="Times New Roman" w:cs="Times New Roman"/>
+          <w:color w:val="000000" w:themeColor="text1"/>
+          <w:sz w:val="24"/>
+          <w:szCs w:val="24"/>
+        </w:rPr>
+      </w:pPr>
+    </w:p>
+    <w:p>
+      <w:pPr>
+        <w:jc w:val="both"/>
+        <w:rPr>
+          <w:rFonts w:ascii="Times New Roman" w:hAnsi="Times New Roman" w:cs="Times New Roman"/>
+          <w:color w:val="000000" w:themeColor="text1"/>
+          <w:sz w:val="24"/>
+          <w:szCs w:val="24"/>
+        </w:rPr>
+      </w:pPr>
+    </w:p>
+    <w:p>
+      <w:pPr>
+        <w:jc w:val="both"/>
+        <w:rPr>
+          <w:rFonts w:ascii="Times New Roman" w:hAnsi="Times New Roman" w:cs="Times New Roman"/>
+          <w:color w:val="000000" w:themeColor="text1"/>
+          <w:sz w:val="24"/>
+          <w:szCs w:val="24"/>
+        </w:rPr>
+      </w:pPr>
+    </w:p>
+    <w:p>
+      <w:pPr>
+        <w:pStyle w:val="Balk1"/>
+        <w:rPr>
+          <w:rFonts w:ascii="Times New Roman" w:hAnsi="Times New Roman" w:cs="Times New Roman"/>
+        </w:rPr>
+      </w:pPr>
+      <w:r>
+        <w:rPr>
+          <w:rFonts w:ascii="Times New Roman" w:hAnsi="Times New Roman" w:cs="Times New Roman"/>
+        </w:rPr>
+        <w:t>Conclusion</w:t>
+      </w:r>
+    </w:p>
+    <w:p>
+      <w:pPr>
+        <w:jc w:val="both"/>
+        <w:rPr>
+          <w:rFonts w:ascii="Times New Roman" w:hAnsi="Times New Roman" w:cs="Times New Roman"/>
+          <w:color w:val="000000" w:themeColor="text1"/>
+          <w:sz w:val="24"/>
+          <w:szCs w:val="24"/>
+        </w:rPr>
+      </w:pPr>
+      <w:r>
+        <w:rPr>
+          <w:rFonts w:ascii="Times New Roman" w:hAnsi="Times New Roman" w:cs="Times New Roman"/>
+          <w:color w:val="000000" w:themeColor="text1"/>
+          <w:sz w:val="24"/>
+          <w:szCs w:val="24"/>
+        </w:rPr>
+        <w:tab/>
+      </w:r>
+    </w:p>
+    <w:p>
+      <w:pPr>
+        <w:jc w:val="both"/>
+        <w:rPr>
+          <w:rFonts w:ascii="Times New Roman" w:hAnsi="Times New Roman" w:cs="Times New Roman"/>
+          <w:color w:val="000000" w:themeColor="text1"/>
+          <w:sz w:val="24"/>
+          <w:szCs w:val="24"/>
+        </w:rPr>
+      </w:pPr>
+      <w:r>
+        <w:rPr>
+          <w:rFonts w:ascii="Times New Roman" w:hAnsi="Times New Roman" w:cs="Times New Roman"/>
+          <w:color w:val="000000" w:themeColor="text1"/>
+          <w:sz w:val="24"/>
+          <w:szCs w:val="24"/>
+        </w:rPr>
+        <w:t xml:space="preserve">. </w:t>
+      </w:r>
+      <w:r>
+        <w:rPr>
+          <w:rFonts w:ascii="Times New Roman" w:hAnsi="Times New Roman" w:cs="Times New Roman"/>
+          <w:color w:val="000000" w:themeColor="text1"/>
+          <w:sz w:val="24"/>
+          <w:szCs w:val="24"/>
+        </w:rPr>
+        <w:t xml:space="preserve">In this report, </w:t>
+      </w:r>
+      <w:r>
+        <w:rPr>
+          <w:rFonts w:ascii="Times New Roman" w:hAnsi="Times New Roman" w:cs="Times New Roman"/>
+          <w:color w:val="000000" w:themeColor="text1"/>
+          <w:sz w:val="24"/>
+          <w:szCs w:val="24"/>
+        </w:rPr>
+        <w:t xml:space="preserve">AC-DC application and DC-DC topologies are argued. Methods </w:t>
+      </w:r>
+      <w:proofErr w:type="gramStart"/>
+      <w:r>
+        <w:rPr>
+          <w:rFonts w:ascii="Times New Roman" w:hAnsi="Times New Roman" w:cs="Times New Roman"/>
+          <w:color w:val="000000" w:themeColor="text1"/>
+          <w:sz w:val="24"/>
+          <w:szCs w:val="24"/>
+        </w:rPr>
+        <w:t>of  closed</w:t>
+      </w:r>
+      <w:proofErr w:type="gramEnd"/>
+      <w:r>
+        <w:rPr>
+          <w:rFonts w:ascii="Times New Roman" w:hAnsi="Times New Roman" w:cs="Times New Roman"/>
+          <w:color w:val="000000" w:themeColor="text1"/>
+          <w:sz w:val="24"/>
+          <w:szCs w:val="24"/>
+        </w:rPr>
+        <w:t xml:space="preserve"> loop speed control of DC motor by thyristor rectifier were investigated. DC-DC buck and boost converter topologies are simulated. The </w:t>
+      </w:r>
     </w:p>
     <w:p>
       <w:pPr>
@@ -6356,192 +7008,6 @@
     </w:p>
     <w:p>
       <w:pPr>
-        <w:jc w:val="both"/>
-        <w:rPr>
-          <w:rFonts w:ascii="Times New Roman" w:hAnsi="Times New Roman" w:cs="Times New Roman"/>
-          <w:color w:val="000000" w:themeColor="text1"/>
-          <w:sz w:val="24"/>
-          <w:szCs w:val="24"/>
-        </w:rPr>
-      </w:pPr>
-    </w:p>
-    <w:p>
-      <w:pPr>
-        <w:jc w:val="both"/>
-        <w:rPr>
-          <w:rFonts w:ascii="Times New Roman" w:hAnsi="Times New Roman" w:cs="Times New Roman"/>
-          <w:color w:val="000000" w:themeColor="text1"/>
-          <w:sz w:val="24"/>
-          <w:szCs w:val="24"/>
-        </w:rPr>
-      </w:pPr>
-    </w:p>
-    <w:p>
-      <w:pPr>
-        <w:jc w:val="both"/>
-        <w:rPr>
-          <w:rFonts w:ascii="Times New Roman" w:hAnsi="Times New Roman" w:cs="Times New Roman"/>
-          <w:color w:val="000000" w:themeColor="text1"/>
-          <w:sz w:val="24"/>
-          <w:szCs w:val="24"/>
-        </w:rPr>
-      </w:pPr>
-    </w:p>
-    <w:p>
-      <w:pPr>
-        <w:jc w:val="both"/>
-        <w:rPr>
-          <w:rFonts w:ascii="Times New Roman" w:hAnsi="Times New Roman" w:cs="Times New Roman"/>
-          <w:color w:val="000000" w:themeColor="text1"/>
-          <w:sz w:val="24"/>
-          <w:szCs w:val="24"/>
-        </w:rPr>
-      </w:pPr>
-    </w:p>
-    <w:p>
-      <w:pPr>
-        <w:jc w:val="both"/>
-        <w:rPr>
-          <w:rFonts w:ascii="Times New Roman" w:hAnsi="Times New Roman" w:cs="Times New Roman"/>
-          <w:color w:val="000000" w:themeColor="text1"/>
-          <w:sz w:val="24"/>
-          <w:szCs w:val="24"/>
-        </w:rPr>
-      </w:pPr>
-    </w:p>
-    <w:p>
-      <w:pPr>
-        <w:jc w:val="both"/>
-        <w:rPr>
-          <w:rFonts w:ascii="Times New Roman" w:hAnsi="Times New Roman" w:cs="Times New Roman"/>
-          <w:color w:val="000000" w:themeColor="text1"/>
-          <w:sz w:val="24"/>
-          <w:szCs w:val="24"/>
-        </w:rPr>
-      </w:pPr>
-    </w:p>
-    <w:p>
-      <w:pPr>
-        <w:jc w:val="both"/>
-        <w:rPr>
-          <w:rFonts w:ascii="Times New Roman" w:hAnsi="Times New Roman" w:cs="Times New Roman"/>
-          <w:color w:val="000000" w:themeColor="text1"/>
-          <w:sz w:val="24"/>
-          <w:szCs w:val="24"/>
-        </w:rPr>
-      </w:pPr>
-    </w:p>
-    <w:p>
-      <w:pPr>
-        <w:jc w:val="both"/>
-        <w:rPr>
-          <w:rFonts w:ascii="Times New Roman" w:hAnsi="Times New Roman" w:cs="Times New Roman"/>
-          <w:color w:val="000000" w:themeColor="text1"/>
-          <w:sz w:val="24"/>
-          <w:szCs w:val="24"/>
-        </w:rPr>
-      </w:pPr>
-    </w:p>
-    <w:p>
-      <w:pPr>
-        <w:jc w:val="both"/>
-        <w:rPr>
-          <w:rFonts w:ascii="Times New Roman" w:hAnsi="Times New Roman" w:cs="Times New Roman"/>
-          <w:color w:val="000000" w:themeColor="text1"/>
-          <w:sz w:val="24"/>
-          <w:szCs w:val="24"/>
-        </w:rPr>
-      </w:pPr>
-    </w:p>
-    <w:p>
-      <w:pPr>
-        <w:jc w:val="both"/>
-        <w:rPr>
-          <w:rFonts w:ascii="Times New Roman" w:hAnsi="Times New Roman" w:cs="Times New Roman"/>
-          <w:color w:val="000000" w:themeColor="text1"/>
-          <w:sz w:val="24"/>
-          <w:szCs w:val="24"/>
-        </w:rPr>
-      </w:pPr>
-    </w:p>
-    <w:p>
-      <w:pPr>
-        <w:pStyle w:val="Balk1"/>
-        <w:rPr>
-          <w:rFonts w:ascii="Times New Roman" w:hAnsi="Times New Roman" w:cs="Times New Roman"/>
-        </w:rPr>
-      </w:pPr>
-      <w:r>
-        <w:rPr>
-          <w:rFonts w:ascii="Times New Roman" w:hAnsi="Times New Roman" w:cs="Times New Roman"/>
-        </w:rPr>
-        <w:t>Conclusion</w:t>
-      </w:r>
-    </w:p>
-    <w:p>
-      <w:pPr>
-        <w:jc w:val="both"/>
-        <w:rPr>
-          <w:rFonts w:ascii="Times New Roman" w:hAnsi="Times New Roman" w:cs="Times New Roman"/>
-          <w:color w:val="000000" w:themeColor="text1"/>
-          <w:sz w:val="24"/>
-          <w:szCs w:val="24"/>
-        </w:rPr>
-      </w:pPr>
-      <w:r>
-        <w:rPr>
-          <w:rFonts w:ascii="Times New Roman" w:hAnsi="Times New Roman" w:cs="Times New Roman"/>
-          <w:color w:val="000000" w:themeColor="text1"/>
-          <w:sz w:val="24"/>
-          <w:szCs w:val="24"/>
-        </w:rPr>
-        <w:tab/>
-      </w:r>
-    </w:p>
-    <w:p>
-      <w:pPr>
-        <w:jc w:val="both"/>
-        <w:rPr>
-          <w:rFonts w:ascii="Times New Roman" w:hAnsi="Times New Roman" w:cs="Times New Roman"/>
-          <w:color w:val="000000" w:themeColor="text1"/>
-          <w:sz w:val="24"/>
-          <w:szCs w:val="24"/>
-        </w:rPr>
-      </w:pPr>
-      <w:r>
-        <w:rPr>
-          <w:rFonts w:ascii="Times New Roman" w:hAnsi="Times New Roman" w:cs="Times New Roman"/>
-          <w:color w:val="000000" w:themeColor="text1"/>
-          <w:sz w:val="24"/>
-          <w:szCs w:val="24"/>
-        </w:rPr>
-        <w:t xml:space="preserve">. </w:t>
-      </w:r>
-    </w:p>
-    <w:p>
-      <w:pPr>
-        <w:jc w:val="both"/>
-        <w:rPr>
-          <w:rFonts w:ascii="Times New Roman" w:hAnsi="Times New Roman" w:cs="Times New Roman"/>
-          <w:color w:val="000000" w:themeColor="text1"/>
-          <w:sz w:val="24"/>
-          <w:szCs w:val="24"/>
-        </w:rPr>
-      </w:pPr>
-    </w:p>
-    <w:p>
-      <w:pPr>
-        <w:jc w:val="both"/>
-        <w:rPr>
-          <w:rFonts w:ascii="Times New Roman" w:hAnsi="Times New Roman" w:cs="Times New Roman"/>
-          <w:color w:val="000000" w:themeColor="text1"/>
-          <w:sz w:val="24"/>
-          <w:szCs w:val="24"/>
-        </w:rPr>
-      </w:pPr>
-    </w:p>
-    <w:p>
-      <w:pPr>
         <w:rPr>
           <w:rFonts w:ascii="Times New Roman" w:hAnsi="Times New Roman" w:cs="Times New Roman"/>
           <w:sz w:val="24"/>
@@ -6589,7 +7055,10 @@
     <w:p>
       <w:pPr>
         <w:rPr>
-          <w:rFonts w:ascii="Times New Roman" w:hAnsi="Times New Roman" w:cs="Times New Roman"/>
+          <w:rStyle w:val="Kpr"/>
+          <w:rFonts w:ascii="Times New Roman" w:hAnsi="Times New Roman" w:cs="Times New Roman"/>
+          <w:color w:val="auto"/>
+          <w:u w:val="none"/>
         </w:rPr>
       </w:pPr>
       <w:r>
@@ -6597,6 +7066,46 @@
           <w:rFonts w:ascii="Times New Roman" w:hAnsi="Times New Roman" w:cs="Times New Roman"/>
         </w:rPr>
         <w:t xml:space="preserve"> [1] </w:t>
+      </w:r>
+      <w:r>
+        <w:t>Stasi</w:t>
+      </w:r>
+      <w:r>
+        <w:t>, F</w:t>
+      </w:r>
+      <w:r>
+        <w:rPr>
+          <w:rFonts w:ascii="inherit" w:hAnsi="inherit" w:cs="Arial"/>
+          <w:color w:val="242729"/>
+          <w:sz w:val="23"/>
+          <w:szCs w:val="23"/>
+        </w:rPr>
+        <w:t>. </w:t>
+      </w:r>
+      <w:r>
+        <w:t>Working with Boost Converters</w:t>
+      </w:r>
+      <w:r>
+        <w:t>.</w:t>
+      </w:r>
+      <w:r>
+        <w:rPr>
+          <w:rFonts w:ascii="inherit" w:hAnsi="inherit" w:cs="Arial"/>
+          <w:color w:val="242729"/>
+          <w:sz w:val="23"/>
+          <w:szCs w:val="23"/>
+        </w:rPr>
+        <w:t xml:space="preserve"> Retrieved from Texas Instruments website: </w:t>
+      </w:r>
+      <w:r>
+        <w:rPr>
+          <w:rFonts w:ascii="inherit" w:eastAsia="Times New Roman" w:hAnsi="inherit" w:cs="Arial"/>
+          <w:color w:val="242729"/>
+          <w:sz w:val="23"/>
+          <w:szCs w:val="23"/>
+          <w:lang w:val="tr-TR"/>
+        </w:rPr>
+        <w:t xml:space="preserve"> </w:t>
       </w:r>
       <w:hyperlink r:id="rId23" w:history="1">
         <w:r>
@@ -6610,24 +7119,16 @@
     </w:p>
     <w:p>
       <w:pPr>
-        <w:rPr>
-          <w:rFonts w:ascii="Times New Roman" w:hAnsi="Times New Roman" w:cs="Times New Roman"/>
-        </w:rPr>
-      </w:pPr>
-    </w:p>
-    <w:p>
-      <w:pPr>
-        <w:rPr>
-          <w:rFonts w:ascii="Times New Roman" w:hAnsi="Times New Roman" w:cs="Times New Roman"/>
-        </w:rPr>
-      </w:pPr>
-    </w:p>
-    <w:p>
-      <w:pPr>
-        <w:rPr>
-          <w:rFonts w:ascii="Times New Roman" w:hAnsi="Times New Roman" w:cs="Times New Roman"/>
-          <w:sz w:val="24"/>
-          <w:szCs w:val="24"/>
+        <w:widowControl/>
+        <w:shd w:val="clear" w:color="auto" w:fill="FFFFFF"/>
+        <w:ind w:left="450"/>
+        <w:textAlignment w:val="baseline"/>
+        <w:rPr>
+          <w:rFonts w:ascii="inherit" w:eastAsia="Times New Roman" w:hAnsi="inherit" w:cs="Arial"/>
+          <w:color w:val="242729"/>
+          <w:sz w:val="23"/>
+          <w:szCs w:val="23"/>
+          <w:lang w:val="tr-TR"/>
         </w:rPr>
       </w:pPr>
     </w:p>
@@ -6655,19 +7156,9 @@
         </w:rPr>
         <w:annotationRef/>
       </w:r>
-      <w:proofErr w:type="spellStart"/>
-      <w:r>
-        <w:t>Transientleri</w:t>
-      </w:r>
-      <w:proofErr w:type="spellEnd"/>
-      <w:r>
-        <w:t xml:space="preserve"> </w:t>
-      </w:r>
-      <w:proofErr w:type="spellStart"/>
-      <w:r>
-        <w:t>yorumlayamadım</w:t>
-      </w:r>
-      <w:proofErr w:type="spellEnd"/>
+      <w:r>
+        <w:t>m</w:t>
+      </w:r>
     </w:p>
   </w:comment>
   <w:comment w:id="1" w:author="Enes AYAZ" w:date="2019-01-05T20:50:00Z" w:initials="EA">
@@ -6688,8 +7179,8 @@
 
 <file path=word/commentsExtended.xml><?xml version="1.0" encoding="utf-8"?>
 <w15:commentsEx xmlns:wpc="http://schemas.microsoft.com/office/word/2010/wordprocessingCanvas" xmlns:cx="http://schemas.microsoft.com/office/drawing/2014/chartex" xmlns:cx1="http://schemas.microsoft.com/office/drawing/2015/9/8/chartex" xmlns:cx2="http://schemas.microsoft.com/office/drawing/2015/10/21/chartex" xmlns:cx3="http://schemas.microsoft.com/office/drawing/2016/5/9/chartex" xmlns:cx4="http://schemas.microsoft.com/office/drawing/2016/5/10/chartex" xmlns:cx5="http://schemas.microsoft.com/office/drawing/2016/5/11/chartex" xmlns:cx6="http://schemas.microsoft.com/office/drawing/2016/5/12/chartex" xmlns:cx7="http://schemas.microsoft.com/office/drawing/2016/5/13/chartex" xmlns:cx8="http://schemas.microsoft.com/office/drawing/2016/5/14/chartex" xmlns:mc="http://schemas.openxmlformats.org/markup-compatibility/2006" xmlns:aink="http://schemas.microsoft.com/office/drawing/2016/ink" xmlns:am3d="http://schemas.microsoft.com/office/drawing/2017/model3d" xmlns:o="urn:schemas-microsoft-com:office:office" xmlns:r="http://schemas.openxmlformats.org/officeDocument/2006/relationships" xmlns:m="http://schemas.openxmlformats.org/officeDocument/2006/math" xmlns:v="urn:schemas-microsoft-com:vml" xmlns:wp14="http://schemas.microsoft.com/office/word/2010/wordprocessingDrawing" xmlns:wp="http://schemas.openxmlformats.org/drawingml/2006/wordprocessingDrawing" xmlns:w10="urn:schemas-microsoft-com:office:word" xmlns:w="http://schemas.openxmlformats.org/wordprocessingml/2006/main" xmlns:w14="http://schemas.microsoft.com/office/word/2010/wordml" xmlns:w15="http://schemas.microsoft.com/office/word/2012/wordml" xmlns:w16cid="http://schemas.microsoft.com/office/word/2016/wordml/cid" xmlns:w16se="http://schemas.microsoft.com/office/word/2015/wordml/symex" xmlns:wpg="http://schemas.microsoft.com/office/word/2010/wordprocessingGroup" xmlns:wpi="http://schemas.microsoft.com/office/word/2010/wordprocessingInk" xmlns:wne="http://schemas.microsoft.com/office/word/2006/wordml" xmlns:wps="http://schemas.microsoft.com/office/word/2010/wordprocessingShape" mc:Ignorable="w14 w15 w16se w16cid wp14">
-  <w15:commentEx w15:paraId="5A648BD5" w15:done="0"/>
-  <w15:commentEx w15:paraId="388577A6" w15:paraIdParent="5A648BD5" w15:done="0"/>
+  <w15:commentEx w15:paraId="5A648BD5" w15:done="1"/>
+  <w15:commentEx w15:paraId="388577A6" w15:paraIdParent="5A648BD5" w15:done="1"/>
 </w15:commentsEx>
 </file>
 
@@ -7597,6 +8088,155 @@
     </w:lvl>
   </w:abstractNum>
   <w:abstractNum w:abstractNumId="6" w15:restartNumberingAfterBreak="0">
+    <w:nsid w:val="4DB26E26"/>
+    <w:multiLevelType w:val="multilevel"/>
+    <w:tmpl w:val="0FC677FA"/>
+    <w:lvl w:ilvl="0">
+      <w:start w:val="1"/>
+      <w:numFmt w:val="bullet"/>
+      <w:lvlText w:val=""/>
+      <w:lvlJc w:val="left"/>
+      <w:pPr>
+        <w:tabs>
+          <w:tab w:val="num" w:pos="720"/>
+        </w:tabs>
+        <w:ind w:left="720" w:hanging="360"/>
+      </w:pPr>
+      <w:rPr>
+        <w:rFonts w:ascii="Symbol" w:hAnsi="Symbol" w:hint="default"/>
+        <w:sz w:val="20"/>
+      </w:rPr>
+    </w:lvl>
+    <w:lvl w:ilvl="1" w:tentative="1">
+      <w:start w:val="1"/>
+      <w:numFmt w:val="bullet"/>
+      <w:lvlText w:val=""/>
+      <w:lvlJc w:val="left"/>
+      <w:pPr>
+        <w:tabs>
+          <w:tab w:val="num" w:pos="1440"/>
+        </w:tabs>
+        <w:ind w:left="1440" w:hanging="360"/>
+      </w:pPr>
+      <w:rPr>
+        <w:rFonts w:ascii="Symbol" w:hAnsi="Symbol" w:hint="default"/>
+        <w:sz w:val="20"/>
+      </w:rPr>
+    </w:lvl>
+    <w:lvl w:ilvl="2" w:tentative="1">
+      <w:start w:val="1"/>
+      <w:numFmt w:val="bullet"/>
+      <w:lvlText w:val=""/>
+      <w:lvlJc w:val="left"/>
+      <w:pPr>
+        <w:tabs>
+          <w:tab w:val="num" w:pos="2160"/>
+        </w:tabs>
+        <w:ind w:left="2160" w:hanging="360"/>
+      </w:pPr>
+      <w:rPr>
+        <w:rFonts w:ascii="Symbol" w:hAnsi="Symbol" w:hint="default"/>
+        <w:sz w:val="20"/>
+      </w:rPr>
+    </w:lvl>
+    <w:lvl w:ilvl="3" w:tentative="1">
+      <w:start w:val="1"/>
+      <w:numFmt w:val="bullet"/>
+      <w:lvlText w:val=""/>
+      <w:lvlJc w:val="left"/>
+      <w:pPr>
+        <w:tabs>
+          <w:tab w:val="num" w:pos="2880"/>
+        </w:tabs>
+        <w:ind w:left="2880" w:hanging="360"/>
+      </w:pPr>
+      <w:rPr>
+        <w:rFonts w:ascii="Symbol" w:hAnsi="Symbol" w:hint="default"/>
+        <w:sz w:val="20"/>
+      </w:rPr>
+    </w:lvl>
+    <w:lvl w:ilvl="4" w:tentative="1">
+      <w:start w:val="1"/>
+      <w:numFmt w:val="bullet"/>
+      <w:lvlText w:val=""/>
+      <w:lvlJc w:val="left"/>
+      <w:pPr>
+        <w:tabs>
+          <w:tab w:val="num" w:pos="3600"/>
+        </w:tabs>
+        <w:ind w:left="3600" w:hanging="360"/>
+      </w:pPr>
+      <w:rPr>
+        <w:rFonts w:ascii="Symbol" w:hAnsi="Symbol" w:hint="default"/>
+        <w:sz w:val="20"/>
+      </w:rPr>
+    </w:lvl>
+    <w:lvl w:ilvl="5" w:tentative="1">
+      <w:start w:val="1"/>
+      <w:numFmt w:val="bullet"/>
+      <w:lvlText w:val=""/>
+      <w:lvlJc w:val="left"/>
+      <w:pPr>
+        <w:tabs>
+          <w:tab w:val="num" w:pos="4320"/>
+        </w:tabs>
+        <w:ind w:left="4320" w:hanging="360"/>
+      </w:pPr>
+      <w:rPr>
+        <w:rFonts w:ascii="Symbol" w:hAnsi="Symbol" w:hint="default"/>
+        <w:sz w:val="20"/>
+      </w:rPr>
+    </w:lvl>
+    <w:lvl w:ilvl="6" w:tentative="1">
+      <w:start w:val="1"/>
+      <w:numFmt w:val="bullet"/>
+      <w:lvlText w:val=""/>
+      <w:lvlJc w:val="left"/>
+      <w:pPr>
+        <w:tabs>
+          <w:tab w:val="num" w:pos="5040"/>
+        </w:tabs>
+        <w:ind w:left="5040" w:hanging="360"/>
+      </w:pPr>
+      <w:rPr>
+        <w:rFonts w:ascii="Symbol" w:hAnsi="Symbol" w:hint="default"/>
+        <w:sz w:val="20"/>
+      </w:rPr>
+    </w:lvl>
+    <w:lvl w:ilvl="7" w:tentative="1">
+      <w:start w:val="1"/>
+      <w:numFmt w:val="bullet"/>
+      <w:lvlText w:val=""/>
+      <w:lvlJc w:val="left"/>
+      <w:pPr>
+        <w:tabs>
+          <w:tab w:val="num" w:pos="5760"/>
+        </w:tabs>
+        <w:ind w:left="5760" w:hanging="360"/>
+      </w:pPr>
+      <w:rPr>
+        <w:rFonts w:ascii="Symbol" w:hAnsi="Symbol" w:hint="default"/>
+        <w:sz w:val="20"/>
+      </w:rPr>
+    </w:lvl>
+    <w:lvl w:ilvl="8" w:tentative="1">
+      <w:start w:val="1"/>
+      <w:numFmt w:val="bullet"/>
+      <w:lvlText w:val=""/>
+      <w:lvlJc w:val="left"/>
+      <w:pPr>
+        <w:tabs>
+          <w:tab w:val="num" w:pos="6480"/>
+        </w:tabs>
+        <w:ind w:left="6480" w:hanging="360"/>
+      </w:pPr>
+      <w:rPr>
+        <w:rFonts w:ascii="Symbol" w:hAnsi="Symbol" w:hint="default"/>
+        <w:sz w:val="20"/>
+      </w:rPr>
+    </w:lvl>
+  </w:abstractNum>
+  <w:abstractNum w:abstractNumId="7" w15:restartNumberingAfterBreak="0">
     <w:nsid w:val="749B2F8A"/>
     <w:multiLevelType w:val="multilevel"/>
     <w:tmpl w:val="0D224306"/>
@@ -7746,7 +8386,7 @@
     </w:lvl>
   </w:abstractNum>
   <w:num w:numId="1">
-    <w:abstractNumId w:val="6"/>
+    <w:abstractNumId w:val="7"/>
   </w:num>
   <w:num w:numId="2">
     <w:abstractNumId w:val="3"/>
@@ -7765,6 +8405,9 @@
   </w:num>
   <w:num w:numId="7">
     <w:abstractNumId w:val="0"/>
+  </w:num>
+  <w:num w:numId="8">
+    <w:abstractNumId w:val="6"/>
   </w:num>
 </w:numbering>
 </file>
@@ -8521,6 +9164,17 @@
       <w:lang w:val="en-GB"/>
     </w:rPr>
   </w:style>
+  <w:style w:type="character" w:styleId="Vurgu">
+    <w:name w:val="Emphasis"/>
+    <w:basedOn w:val="VarsaylanParagrafYazTipi"/>
+    <w:uiPriority w:val="20"/>
+    <w:qFormat/>
+    <w:rsid w:val="00306F8B"/>
+    <w:rPr>
+      <w:i/>
+      <w:iCs/>
+    </w:rPr>
+  </w:style>
 </w:styles>
 </file>
 

</xml_diff>